<commit_message>
Question will navigate to git repo
</commit_message>
<xml_diff>
--- a/DSAJava.docx
+++ b/DSAJava.docx
@@ -503,21 +503,12 @@
           <w:bCs/>
         </w:rPr>
       </w:pPr>
-      <w:proofErr w:type="gramStart"/>
-      <w:r>
-        <w:rPr>
-          <w:b/>
-          <w:bCs/>
-        </w:rPr>
-        <w:t>String[</w:t>
-      </w:r>
-      <w:proofErr w:type="gramEnd"/>
-      <w:r>
-        <w:rPr>
-          <w:b/>
-          <w:bCs/>
-        </w:rPr>
-        <w:t xml:space="preserve">] </w:t>
+      <w:r>
+        <w:rPr>
+          <w:b/>
+          <w:bCs/>
+        </w:rPr>
+        <w:t xml:space="preserve">String[] </w:t>
       </w:r>
       <w:proofErr w:type="spellStart"/>
       <w:r>
@@ -611,15 +602,7 @@
       </w:r>
       <w:proofErr w:type="spellEnd"/>
       <w:r>
-        <w:t xml:space="preserve"> -</w:t>
-      </w:r>
-      <w:proofErr w:type="gramStart"/>
-      <w:r>
-        <w:t>d .</w:t>
-      </w:r>
-      <w:proofErr w:type="gramEnd"/>
-      <w:r>
-        <w:t xml:space="preserve"> Demo.java</w:t>
+        <w:t xml:space="preserve"> -d . Demo.java</w:t>
       </w:r>
     </w:p>
     <w:p>
@@ -636,15 +619,7 @@
       </w:r>
       <w:proofErr w:type="spellEnd"/>
       <w:r>
-        <w:t xml:space="preserve"> -d</w:t>
-      </w:r>
-      <w:proofErr w:type="gramStart"/>
-      <w:r>
-        <w:t xml:space="preserve"> ..</w:t>
-      </w:r>
-      <w:proofErr w:type="gramEnd"/>
-      <w:r>
-        <w:t xml:space="preserve"> Demo.java</w:t>
+        <w:t xml:space="preserve"> -d .. Demo.java</w:t>
       </w:r>
     </w:p>
     <w:p>
@@ -760,15 +735,7 @@
         <w:ind w:left="720"/>
       </w:pPr>
       <w:r>
-        <w:t xml:space="preserve">Int a = 10;-&gt; 10 is </w:t>
-      </w:r>
-      <w:proofErr w:type="gramStart"/>
-      <w:r>
-        <w:t>literal ,</w:t>
-      </w:r>
-      <w:proofErr w:type="gramEnd"/>
-      <w:r>
-        <w:t xml:space="preserve"> a is an identifier</w:t>
+        <w:t>Int a = 10;-&gt; 10 is literal , a is an identifier</w:t>
       </w:r>
     </w:p>
     <w:p>
@@ -843,15 +810,7 @@
       </w:r>
       <w:proofErr w:type="spellEnd"/>
       <w:r>
-        <w:t xml:space="preserve"> = (int</w:t>
-      </w:r>
-      <w:proofErr w:type="gramStart"/>
-      <w:r>
-        <w:t>)(</w:t>
-      </w:r>
-      <w:proofErr w:type="gramEnd"/>
-      <w:r>
-        <w:t xml:space="preserve">67.56f); </w:t>
+        <w:t xml:space="preserve"> = (int)(67.56f); </w:t>
       </w:r>
       <w:r>
         <w:sym w:font="Wingdings" w:char="F0E0"/>
@@ -1205,10 +1164,191 @@
         </w:tabs>
         <w:spacing w:after="0"/>
         <w:rPr>
-          <w:b/>
-          <w:bCs/>
-        </w:rPr>
-      </w:pPr>
+          <w:rStyle w:val="Hyperlink"/>
+          <w:b/>
+          <w:bCs/>
+        </w:rPr>
+      </w:pPr>
+      <w:r>
+        <w:rPr>
+          <w:b/>
+          <w:bCs/>
+        </w:rPr>
+        <w:fldChar w:fldCharType="begin"/>
+      </w:r>
+      <w:r>
+        <w:rPr>
+          <w:b/>
+          <w:bCs/>
+        </w:rPr>
+        <w:instrText>HYPERLINK "https://github.com/Devarshi-tech/DSA_Java/blob/main/Codes/Q1_LargestNumber.java"</w:instrText>
+      </w:r>
+      <w:r>
+        <w:rPr>
+          <w:b/>
+          <w:bCs/>
+        </w:rPr>
+      </w:r>
+      <w:r>
+        <w:rPr>
+          <w:b/>
+          <w:bCs/>
+        </w:rPr>
+        <w:fldChar w:fldCharType="separate"/>
+      </w:r>
+      <w:r>
+        <w:rPr>
+          <w:rStyle w:val="Hyperlink"/>
+          <w:b/>
+          <w:bCs/>
+        </w:rPr>
+        <w:t>Q1_LargestNumb</w:t>
+      </w:r>
+      <w:r>
+        <w:rPr>
+          <w:rStyle w:val="Hyperlink"/>
+          <w:b/>
+          <w:bCs/>
+        </w:rPr>
+        <w:t>e</w:t>
+      </w:r>
+      <w:r>
+        <w:rPr>
+          <w:rStyle w:val="Hyperlink"/>
+          <w:b/>
+          <w:bCs/>
+        </w:rPr>
+        <w:t>r.java</w:t>
+      </w:r>
+    </w:p>
+    <w:p>
+      <w:pPr>
+        <w:tabs>
+          <w:tab w:val="left" w:pos="3540"/>
+        </w:tabs>
+        <w:spacing w:after="0"/>
+        <w:rPr>
+          <w:rStyle w:val="Hyperlink"/>
+          <w:b/>
+          <w:bCs/>
+        </w:rPr>
+      </w:pPr>
+      <w:r>
+        <w:rPr>
+          <w:b/>
+          <w:bCs/>
+        </w:rPr>
+        <w:fldChar w:fldCharType="end"/>
+      </w:r>
+      <w:r>
+        <w:rPr>
+          <w:b/>
+          <w:bCs/>
+        </w:rPr>
+        <w:fldChar w:fldCharType="begin"/>
+      </w:r>
+      <w:r>
+        <w:rPr>
+          <w:b/>
+          <w:bCs/>
+        </w:rPr>
+        <w:instrText>HYPERLINK "https://github.com/Devarshi-tech/DSA_Java/blob/main/Codes/Q2_AlphabetCaseCheck.java"</w:instrText>
+      </w:r>
+      <w:r>
+        <w:rPr>
+          <w:b/>
+          <w:bCs/>
+        </w:rPr>
+      </w:r>
+      <w:r>
+        <w:rPr>
+          <w:b/>
+          <w:bCs/>
+        </w:rPr>
+        <w:fldChar w:fldCharType="separate"/>
+      </w:r>
+      <w:r>
+        <w:rPr>
+          <w:rStyle w:val="Hyperlink"/>
+          <w:b/>
+          <w:bCs/>
+        </w:rPr>
+        <w:t>Q2_AlphabetCaseCheck</w:t>
+      </w:r>
+    </w:p>
+    <w:p>
+      <w:pPr>
+        <w:tabs>
+          <w:tab w:val="left" w:pos="3540"/>
+        </w:tabs>
+        <w:spacing w:after="0"/>
+        <w:rPr>
+          <w:rStyle w:val="Hyperlink"/>
+          <w:b/>
+          <w:bCs/>
+        </w:rPr>
+      </w:pPr>
+      <w:r>
+        <w:rPr>
+          <w:b/>
+          <w:bCs/>
+        </w:rPr>
+        <w:fldChar w:fldCharType="end"/>
+      </w:r>
+      <w:r>
+        <w:rPr>
+          <w:b/>
+          <w:bCs/>
+        </w:rPr>
+        <w:fldChar w:fldCharType="begin"/>
+      </w:r>
+      <w:r>
+        <w:rPr>
+          <w:b/>
+          <w:bCs/>
+        </w:rPr>
+        <w:instrText>HYPERLINK "https://github.com/Devarshi-tech/DSA_Java/blob/main/Codes/Q3_FibonacciNumbers.java"</w:instrText>
+      </w:r>
+      <w:r>
+        <w:rPr>
+          <w:b/>
+          <w:bCs/>
+        </w:rPr>
+      </w:r>
+      <w:r>
+        <w:rPr>
+          <w:b/>
+          <w:bCs/>
+        </w:rPr>
+        <w:fldChar w:fldCharType="separate"/>
+      </w:r>
+      <w:r>
+        <w:rPr>
+          <w:rStyle w:val="Hyperlink"/>
+          <w:b/>
+          <w:bCs/>
+        </w:rPr>
+        <w:t>Q3_FibonacciNumbers</w:t>
+      </w:r>
+    </w:p>
+    <w:p>
+      <w:pPr>
+        <w:tabs>
+          <w:tab w:val="left" w:pos="3540"/>
+        </w:tabs>
+        <w:spacing w:after="0"/>
+        <w:rPr>
+          <w:b/>
+          <w:bCs/>
+        </w:rPr>
+      </w:pPr>
+      <w:r>
+        <w:rPr>
+          <w:b/>
+          <w:bCs/>
+        </w:rPr>
+        <w:fldChar w:fldCharType="end"/>
+      </w:r>
       <w:hyperlink r:id="rId5" w:history="1">
         <w:r>
           <w:rPr>
@@ -1216,88 +1356,9 @@
             <w:b/>
             <w:bCs/>
           </w:rPr>
-          <w:t>Q1_LargestNumbe</w:t>
-        </w:r>
-        <w:r>
-          <w:rPr>
-            <w:rStyle w:val="Hyperlink"/>
-            <w:b/>
-            <w:bCs/>
-          </w:rPr>
-          <w:t>r</w:t>
-        </w:r>
-        <w:r>
-          <w:rPr>
-            <w:rStyle w:val="Hyperlink"/>
-            <w:b/>
-            <w:bCs/>
-          </w:rPr>
-          <w:t>.java</w:t>
+          <w:t>Q4_CountingOccurrences</w:t>
         </w:r>
       </w:hyperlink>
-    </w:p>
-    <w:p>
-      <w:pPr>
-        <w:tabs>
-          <w:tab w:val="left" w:pos="3540"/>
-        </w:tabs>
-        <w:spacing w:after="0"/>
-        <w:rPr>
-          <w:b/>
-          <w:bCs/>
-        </w:rPr>
-      </w:pPr>
-      <w:hyperlink r:id="rId6" w:history="1">
-        <w:r>
-          <w:rPr>
-            <w:rStyle w:val="Hyperlink"/>
-            <w:b/>
-            <w:bCs/>
-          </w:rPr>
-          <w:t>Q2_AlphabetCaseCheck</w:t>
-        </w:r>
-      </w:hyperlink>
-    </w:p>
-    <w:p>
-      <w:pPr>
-        <w:tabs>
-          <w:tab w:val="left" w:pos="3540"/>
-        </w:tabs>
-        <w:spacing w:after="0"/>
-        <w:rPr>
-          <w:b/>
-          <w:bCs/>
-        </w:rPr>
-      </w:pPr>
-      <w:hyperlink r:id="rId7" w:history="1">
-        <w:r>
-          <w:rPr>
-            <w:rStyle w:val="Hyperlink"/>
-            <w:b/>
-            <w:bCs/>
-          </w:rPr>
-          <w:t>Q3_FibonacciNumbers</w:t>
-        </w:r>
-      </w:hyperlink>
-    </w:p>
-    <w:p>
-      <w:pPr>
-        <w:tabs>
-          <w:tab w:val="left" w:pos="3540"/>
-        </w:tabs>
-        <w:spacing w:after="0"/>
-        <w:rPr>
-          <w:b/>
-          <w:bCs/>
-        </w:rPr>
-      </w:pPr>
-      <w:r>
-        <w:rPr>
-          <w:b/>
-          <w:bCs/>
-        </w:rPr>
-        <w:t>Q4_CountingOccurrences</w:t>
-      </w:r>
     </w:p>
     <w:sectPr>
       <w:pgSz w:w="11906" w:h="16838"/>

</xml_diff>